<commit_message>
add pandoc docx note template
</commit_message>
<xml_diff>
--- a/pandoc/note.docx
+++ b/pandoc/note.docx
@@ -4,246 +4,13 @@
   <w:body>
     <w:p>
       <w:pPr>
-        <w:pStyle w:val="Heading2"/>
-      </w:pPr>
-      <w:bookmarkStart w:id="0" w:name="eeglab"/>
-      <w:bookmarkStart w:id="1" w:name="_GoBack"/>
+        <w:pStyle w:val="Affiliation"/>
+        <w:rPr>
+          <w:lang w:val="en-CA"/>
+        </w:rPr>
+      </w:pPr>
+      <w:bookmarkStart w:id="0" w:name="_GoBack"/>
       <w:bookmarkEnd w:id="0"/>
-      <w:bookmarkEnd w:id="1"/>
-      <w:r>
-        <w:t>EEGLAB</w:t>
-      </w:r>
-    </w:p>
-    <w:p>
-      <w:pPr>
-        <w:pStyle w:val="Heading3"/>
-      </w:pPr>
-      <w:bookmarkStart w:id="2" w:name="feature-comparison"/>
-      <w:bookmarkEnd w:id="2"/>
-      <w:r>
-        <w:t>feature comparison</w:t>
-      </w:r>
-    </w:p>
-    <w:p>
-      <w:pPr>
-        <w:pStyle w:val="FirstParagraph"/>
-      </w:pPr>
-      <w:r>
-        <w:t>GUI: yes Epochs: same length Syntax: parameter/value pairs</w:t>
-      </w:r>
-    </w:p>
-    <w:p>
-      <w:pPr>
-        <w:pStyle w:val="BodyText"/>
-      </w:pPr>
-      <w:r>
-        <w:t>History: chronological log of all function calls (usually) Workspace: fills the workspace with "system" variables Group data: yes</w:t>
-      </w:r>
-    </w:p>
-    <w:p>
-      <w:pPr>
-        <w:pStyle w:val="Compact"/>
-        <w:numPr>
-          <w:ilvl w:val="0"/>
-          <w:numId w:val="38"/>
-        </w:numPr>
-      </w:pPr>
-      <w:r>
-        <w:t>script ends up looking like a mix of settings and long function calls</w:t>
-      </w:r>
-    </w:p>
-    <w:p>
-      <w:pPr>
-        <w:pStyle w:val="Heading3"/>
-      </w:pPr>
-      <w:bookmarkStart w:id="3" w:name="from-the-developers"/>
-      <w:bookmarkEnd w:id="3"/>
-      <w:r>
-        <w:t>from the developers</w:t>
-      </w:r>
-    </w:p>
-    <w:p>
-      <w:pPr>
-        <w:pStyle w:val="FirstParagraph"/>
-      </w:pPr>
-      <w:r>
-        <w:t>https://sccn.ucsd.edu/wiki/EEGLAB_and_Fieldtrip</w:t>
-      </w:r>
-    </w:p>
-    <w:p>
-      <w:pPr>
-        <w:pStyle w:val="Compact"/>
-        <w:numPr>
-          <w:ilvl w:val="0"/>
-          <w:numId w:val="39"/>
-        </w:numPr>
-      </w:pPr>
-      <w:r>
-        <w:t>developed before FieldTrip as an extension of Scott Makeig's ICA toolbox</w:t>
-      </w:r>
-    </w:p>
-    <w:p>
-      <w:pPr>
-        <w:pStyle w:val="Compact"/>
-        <w:numPr>
-          <w:ilvl w:val="0"/>
-          <w:numId w:val="39"/>
-        </w:numPr>
-      </w:pPr>
-      <w:r>
-        <w:t>EEGLAB collaborated with FT author for dipole</w:t>
-      </w:r>
-      <w:r>
-        <w:t xml:space="preserve"> fitting (before FT was released)</w:t>
-      </w:r>
-    </w:p>
-    <w:p>
-      <w:pPr>
-        <w:pStyle w:val="Compact"/>
-        <w:numPr>
-          <w:ilvl w:val="0"/>
-          <w:numId w:val="39"/>
-        </w:numPr>
-      </w:pPr>
-      <w:r>
-        <w:t>code for low-level routines is accessible</w:t>
-      </w:r>
-    </w:p>
-    <w:p>
-      <w:pPr>
-        <w:pStyle w:val="Compact"/>
-        <w:numPr>
-          <w:ilvl w:val="0"/>
-          <w:numId w:val="39"/>
-        </w:numPr>
-      </w:pPr>
-      <w:r>
-        <w:t>EEGLAB has extensions</w:t>
-      </w:r>
-    </w:p>
-    <w:p>
-      <w:pPr>
-        <w:pStyle w:val="Compact"/>
-        <w:numPr>
-          <w:ilvl w:val="0"/>
-          <w:numId w:val="39"/>
-        </w:numPr>
-      </w:pPr>
-      <w:r>
-        <w:t>EEGLAB has proper releases; FT releases continuously</w:t>
-      </w:r>
-    </w:p>
-    <w:p>
-      <w:pPr>
-        <w:pStyle w:val="Compact"/>
-        <w:numPr>
-          <w:ilvl w:val="0"/>
-          <w:numId w:val="39"/>
-        </w:numPr>
-      </w:pPr>
-      <w:r>
-        <w:t>EEGLAB maintains backwards compatibility; FT doesn't prioritize this</w:t>
-      </w:r>
-    </w:p>
-    <w:p>
-      <w:pPr>
-        <w:pStyle w:val="Heading3"/>
-      </w:pPr>
-      <w:bookmarkStart w:id="4" w:name="take-home"/>
-      <w:bookmarkEnd w:id="4"/>
-      <w:r>
-        <w:t>Take-home</w:t>
-      </w:r>
-    </w:p>
-    <w:p>
-      <w:pPr>
-        <w:pStyle w:val="Compact"/>
-        <w:numPr>
-          <w:ilvl w:val="0"/>
-          <w:numId w:val="40"/>
-        </w:numPr>
-      </w:pPr>
-      <w:r>
-        <w:t>EEGLAB is a program/toolbo</w:t>
-      </w:r>
-      <w:r>
-        <w:t>x hybrid</w:t>
-      </w:r>
-    </w:p>
-    <w:p>
-      <w:pPr>
-        <w:pStyle w:val="Compact"/>
-        <w:numPr>
-          <w:ilvl w:val="0"/>
-          <w:numId w:val="40"/>
-        </w:numPr>
-      </w:pPr>
-      <w:r>
-        <w:t>potentially easier than FT for working "live" in the command window</w:t>
-      </w:r>
-    </w:p>
-    <w:p>
-      <w:pPr>
-        <w:pStyle w:val="Compact"/>
-        <w:numPr>
-          <w:ilvl w:val="0"/>
-          <w:numId w:val="40"/>
-        </w:numPr>
-      </w:pPr>
-      <w:r>
-        <w:t>perfect for learning MATLAB</w:t>
-      </w:r>
-    </w:p>
-    <w:p>
-      <w:pPr>
-        <w:pStyle w:val="Compact"/>
-        <w:numPr>
-          <w:ilvl w:val="1"/>
-          <w:numId w:val="41"/>
-        </w:numPr>
-      </w:pPr>
-      <w:r>
-        <w:t>Use the GUI, don't need to know any MATLAB</w:t>
-      </w:r>
-    </w:p>
-    <w:p>
-      <w:pPr>
-        <w:pStyle w:val="Compact"/>
-        <w:numPr>
-          <w:ilvl w:val="1"/>
-          <w:numId w:val="41"/>
-        </w:numPr>
-      </w:pPr>
-      <w:r>
-        <w:t>See the function calls that the GUI buttons run</w:t>
-      </w:r>
-    </w:p>
-    <w:p>
-      <w:pPr>
-        <w:pStyle w:val="Compact"/>
-        <w:numPr>
-          <w:ilvl w:val="1"/>
-          <w:numId w:val="41"/>
-        </w:numPr>
-      </w:pPr>
-      <w:r>
-        <w:t>Use some GUI, some custom code, simultaneously</w:t>
-      </w:r>
-    </w:p>
-    <w:p>
-      <w:pPr>
-        <w:pStyle w:val="Compact"/>
-        <w:numPr>
-          <w:ilvl w:val="1"/>
-          <w:numId w:val="41"/>
-        </w:numPr>
-      </w:pPr>
-      <w:r>
-        <w:t>Switch to cus</w:t>
-      </w:r>
-      <w:r>
-        <w:t>tom-scripts-only for batch processing</w:t>
-      </w:r>
     </w:p>
     <w:sectPr>
       <w:headerReference w:type="even" r:id="rId7"/>
@@ -3272,9 +3039,10 @@
     <w:uiPriority w:val="3"/>
     <w:unhideWhenUsed/>
     <w:qFormat/>
-    <w:rsid w:val="00D96B7D"/>
+    <w:rsid w:val="000F62BB"/>
     <w:pPr>
       <w:pageBreakBefore w:val="0"/>
+      <w:spacing w:before="240"/>
       <w:outlineLvl w:val="1"/>
     </w:pPr>
     <w:rPr>
@@ -4341,9 +4109,9 @@
     <w:basedOn w:val="DefaultParagraphFont"/>
     <w:link w:val="Heading2"/>
     <w:uiPriority w:val="3"/>
-    <w:rsid w:val="00D96B7D"/>
-    <w:rPr>
-      <w:rFonts w:ascii="Gentium Basic" w:eastAsiaTheme="minorEastAsia" w:hAnsi="Gentium Basic"/>
+    <w:rsid w:val="000F62BB"/>
+    <w:rPr>
+      <w:rFonts w:ascii="Times New Roman" w:eastAsiaTheme="minorEastAsia" w:hAnsi="Times New Roman"/>
       <w:b/>
       <w:kern w:val="24"/>
       <w:lang w:eastAsia="ja-JP"/>

</xml_diff>